<commit_message>
Se hacen los ultimos cambios
</commit_message>
<xml_diff>
--- a/documentacion/H.U/PT-HU-05_HistoriaUsuario_Eliminar Anuncios.docx
+++ b/documentacion/H.U/PT-HU-05_HistoriaUsuario_Eliminar Anuncios.docx
@@ -907,7 +907,23 @@
                 <w:sz w:val="20"/>
                 <w:szCs w:val="20"/>
               </w:rPr>
-              <w:t>El usuario 2 pueden eliminar anuncios.</w:t>
+              <w:t>El usuario</w:t>
+            </w:r>
+            <w:r>
+              <w:rPr>
+                <w:rFonts w:ascii="Arial" w:eastAsia="Arial" w:hAnsi="Arial" w:cs="Arial"/>
+                <w:sz w:val="20"/>
+                <w:szCs w:val="20"/>
+              </w:rPr>
+              <w:t xml:space="preserve"> </w:t>
+            </w:r>
+            <w:r>
+              <w:rPr>
+                <w:rFonts w:ascii="Arial" w:eastAsia="Arial" w:hAnsi="Arial" w:cs="Arial"/>
+                <w:sz w:val="20"/>
+                <w:szCs w:val="20"/>
+              </w:rPr>
+              <w:t>puede eliminar anuncios.</w:t>
             </w:r>
           </w:p>
         </w:tc>
@@ -2289,23 +2305,39 @@
                 <w:sz w:val="20"/>
                 <w:szCs w:val="20"/>
               </w:rPr>
-              <w:t>No se elimino ninguno de los anuncios</w:t>
-            </w:r>
-            <w:r>
-              <w:rPr>
-                <w:rFonts w:ascii="Arial" w:eastAsia="Arial" w:hAnsi="Arial" w:cs="Arial"/>
-                <w:sz w:val="20"/>
-                <w:szCs w:val="20"/>
-              </w:rPr>
-              <w:t>.</w:t>
-            </w:r>
-            <w:r>
-              <w:rPr>
-                <w:rFonts w:ascii="Arial" w:eastAsia="Arial" w:hAnsi="Arial" w:cs="Arial"/>
-                <w:sz w:val="20"/>
-                <w:szCs w:val="20"/>
-              </w:rPr>
-              <w:t xml:space="preserve">. </w:t>
+              <w:t xml:space="preserve">No se </w:t>
+            </w:r>
+            <w:r>
+              <w:rPr>
+                <w:rFonts w:ascii="Arial" w:eastAsia="Arial" w:hAnsi="Arial" w:cs="Arial"/>
+                <w:sz w:val="20"/>
+                <w:szCs w:val="20"/>
+              </w:rPr>
+              <w:t>eliminó</w:t>
+            </w:r>
+            <w:r>
+              <w:rPr>
+                <w:rFonts w:ascii="Arial" w:eastAsia="Arial" w:hAnsi="Arial" w:cs="Arial"/>
+                <w:sz w:val="20"/>
+                <w:szCs w:val="20"/>
+              </w:rPr>
+              <w:t xml:space="preserve"> ninguno de los </w:t>
+            </w:r>
+            <w:r>
+              <w:rPr>
+                <w:rFonts w:ascii="Arial" w:eastAsia="Arial" w:hAnsi="Arial" w:cs="Arial"/>
+                <w:sz w:val="20"/>
+                <w:szCs w:val="20"/>
+              </w:rPr>
+              <w:t>anuncios.</w:t>
+            </w:r>
+            <w:r>
+              <w:rPr>
+                <w:rFonts w:ascii="Arial" w:eastAsia="Arial" w:hAnsi="Arial" w:cs="Arial"/>
+                <w:sz w:val="20"/>
+                <w:szCs w:val="20"/>
+              </w:rPr>
+              <w:t xml:space="preserve"> </w:t>
             </w:r>
           </w:p>
         </w:tc>

</xml_diff>